<commit_message>
[Added ERD and Manual]
</commit_message>
<xml_diff>
--- a/docs/Manual.docx
+++ b/docs/Manual.docx
@@ -956,8 +956,6 @@
                                   </w:rPr>
                                   <w:t xml:space="preserve"> 2145576</w:t>
                                 </w:r>
-                                <w:bookmarkStart w:id="0" w:name="_GoBack"/>
-                                <w:bookmarkEnd w:id="0"/>
                               </w:p>
                             </w:txbxContent>
                           </wps:txbx>
@@ -1222,8 +1220,6 @@
                             </w:rPr>
                             <w:t xml:space="preserve"> 2145576</w:t>
                           </w:r>
-                          <w:bookmarkStart w:id="1" w:name="_GoBack"/>
-                          <w:bookmarkEnd w:id="1"/>
                         </w:p>
                       </w:txbxContent>
                     </v:textbox>
@@ -1434,12 +1430,12 @@
       <w:pPr>
         <w:pStyle w:val="Kop1"/>
       </w:pPr>
-      <w:bookmarkStart w:id="2" w:name="_Toc531786911"/>
+      <w:bookmarkStart w:id="0" w:name="_Toc531786911"/>
       <w:r>
         <w:lastRenderedPageBreak/>
         <w:t>Preface</w:t>
       </w:r>
-      <w:bookmarkEnd w:id="2"/>
+      <w:bookmarkEnd w:id="0"/>
     </w:p>
     <w:p>
       <w:r>
@@ -1453,12 +1449,12 @@
       <w:pPr>
         <w:pStyle w:val="Kop1"/>
       </w:pPr>
-      <w:bookmarkStart w:id="3" w:name="_Toc531786912"/>
+      <w:bookmarkStart w:id="1" w:name="_Toc531786912"/>
       <w:r>
         <w:lastRenderedPageBreak/>
         <w:t>Preparation before using our application</w:t>
       </w:r>
-      <w:bookmarkEnd w:id="3"/>
+      <w:bookmarkEnd w:id="1"/>
     </w:p>
     <w:p>
       <w:r>
@@ -1472,10 +1468,104 @@
       <w:r>
         <w:t>) into your SQL Server.</w:t>
       </w:r>
+      <w:r>
+        <w:t xml:space="preserve"> This file is located in the docs folder. (Extra information: </w:t>
+      </w:r>
+      <w:hyperlink r:id="rId9" w:history="1">
+        <w:r>
+          <w:rPr>
+            <w:rStyle w:val="Hyperlink"/>
+          </w:rPr>
+          <w:t>https://docs.microsoft.com/en-us/sql/relational-databases/backup-restore/restore-a-database-backup-using-ssms?view=sql-server-2017</w:t>
+        </w:r>
+      </w:hyperlink>
+      <w:r>
+        <w:t>)</w:t>
+      </w:r>
+    </w:p>
+    <w:p>
+      <w:r>
+        <w:rPr>
+          <w:noProof/>
+        </w:rPr>
+        <w:drawing>
+          <wp:anchor distT="0" distB="0" distL="114300" distR="114300" simplePos="0" relativeHeight="251665408" behindDoc="1" locked="0" layoutInCell="1" allowOverlap="1" wp14:anchorId="10D5CB09" wp14:editId="070550CB">
+            <wp:simplePos x="0" y="0"/>
+            <wp:positionH relativeFrom="margin">
+              <wp:posOffset>-635</wp:posOffset>
+            </wp:positionH>
+            <wp:positionV relativeFrom="paragraph">
+              <wp:posOffset>205740</wp:posOffset>
+            </wp:positionV>
+            <wp:extent cx="1615440" cy="262890"/>
+            <wp:effectExtent l="0" t="0" r="3810" b="3810"/>
+            <wp:wrapTight wrapText="bothSides">
+              <wp:wrapPolygon edited="0">
+                <wp:start x="0" y="0"/>
+                <wp:lineTo x="0" y="20348"/>
+                <wp:lineTo x="21396" y="20348"/>
+                <wp:lineTo x="21396" y="0"/>
+                <wp:lineTo x="0" y="0"/>
+              </wp:wrapPolygon>
+            </wp:wrapTight>
+            <wp:docPr id="1" name="Afbeelding 1"/>
+            <wp:cNvGraphicFramePr>
+              <a:graphicFrameLocks xmlns:a="http://schemas.openxmlformats.org/drawingml/2006/main" noChangeAspect="1"/>
+            </wp:cNvGraphicFramePr>
+            <a:graphic xmlns:a="http://schemas.openxmlformats.org/drawingml/2006/main">
+              <a:graphicData uri="http://schemas.openxmlformats.org/drawingml/2006/picture">
+                <pic:pic xmlns:pic="http://schemas.openxmlformats.org/drawingml/2006/picture">
+                  <pic:nvPicPr>
+                    <pic:cNvPr id="1" name=""/>
+                    <pic:cNvPicPr/>
+                  </pic:nvPicPr>
+                  <pic:blipFill>
+                    <a:blip r:embed="rId10">
+                      <a:extLst>
+                        <a:ext uri="{28A0092B-C50C-407E-A947-70E740481C1C}">
+                          <a14:useLocalDpi xmlns:a14="http://schemas.microsoft.com/office/drawing/2010/main" val="0"/>
+                        </a:ext>
+                      </a:extLst>
+                    </a:blip>
+                    <a:stretch>
+                      <a:fillRect/>
+                    </a:stretch>
+                  </pic:blipFill>
+                  <pic:spPr>
+                    <a:xfrm>
+                      <a:off x="0" y="0"/>
+                      <a:ext cx="1615440" cy="262890"/>
+                    </a:xfrm>
+                    <a:prstGeom prst="rect">
+                      <a:avLst/>
+                    </a:prstGeom>
+                  </pic:spPr>
+                </pic:pic>
+              </a:graphicData>
+            </a:graphic>
+          </wp:anchor>
+        </w:drawing>
+      </w:r>
+      <w:r>
+        <w:t xml:space="preserve">After this open the project in </w:t>
+      </w:r>
+      <w:proofErr w:type="spellStart"/>
+      <w:r>
+        <w:t>Intelij</w:t>
+      </w:r>
+      <w:proofErr w:type="spellEnd"/>
+      <w:r>
+        <w:t xml:space="preserve"> and run </w:t>
+      </w:r>
+      <w:bookmarkStart w:id="2" w:name="_GoBack"/>
+      <w:bookmarkEnd w:id="2"/>
+      <w:r>
+        <w:t xml:space="preserve">the application by clicking the green play button: </w:t>
+      </w:r>
     </w:p>
     <w:sectPr>
-      <w:footerReference w:type="default" r:id="rId9"/>
-      <w:footerReference w:type="first" r:id="rId10"/>
+      <w:footerReference w:type="default" r:id="rId11"/>
+      <w:footerReference w:type="first" r:id="rId12"/>
       <w:pgSz w:w="11906" w:h="16838"/>
       <w:pgMar w:top="1417" w:right="1417" w:bottom="1417" w:left="1417" w:header="708" w:footer="708" w:gutter="0"/>
       <w:pgNumType w:start="0"/>
@@ -2385,6 +2475,18 @@
       <w:lang w:val="en-US"/>
     </w:rPr>
   </w:style>
+  <w:style w:type="character" w:styleId="Onopgelostemelding">
+    <w:name w:val="Unresolved Mention"/>
+    <w:basedOn w:val="Standaardalinea-lettertype"/>
+    <w:uiPriority w:val="99"/>
+    <w:semiHidden/>
+    <w:unhideWhenUsed/>
+    <w:rsid w:val="005B1CB0"/>
+    <w:rPr>
+      <w:color w:val="605E5C"/>
+      <w:shd w:val="clear" w:color="auto" w:fill="E1DFDD"/>
+    </w:rPr>
+  </w:style>
 </w:styles>
 </file>
 
@@ -2688,7 +2790,7 @@
 </file>
 
 <file path=customXml/itemProps1.xml><?xml version="1.0" encoding="utf-8"?>
-<ds:datastoreItem xmlns:ds="http://schemas.openxmlformats.org/officeDocument/2006/customXml" ds:itemID="{9E323384-968F-4B9E-AD28-9356AAFABD28}">
+<ds:datastoreItem xmlns:ds="http://schemas.openxmlformats.org/officeDocument/2006/customXml" ds:itemID="{4C413B4E-B746-4270-B212-2C01F4E68057}">
   <ds:schemaRefs>
     <ds:schemaRef ds:uri="http://schemas.openxmlformats.org/officeDocument/2006/bibliography"/>
   </ds:schemaRefs>

</xml_diff>

<commit_message>
[Get code on github]
</commit_message>
<xml_diff>
--- a/docs/Manual.docx
+++ b/docs/Manual.docx
@@ -1482,7 +1482,32 @@
       <w:r>
         <w:t>)</w:t>
       </w:r>
+      <w:r>
+        <w:t>. And secondly go to the resources folder found in the main folder. Open “</w:t>
+      </w:r>
+      <w:proofErr w:type="spellStart"/>
+      <w:r>
+        <w:t>config.properties</w:t>
+      </w:r>
+      <w:proofErr w:type="spellEnd"/>
+      <w:r>
+        <w:t xml:space="preserve">” in a editor like </w:t>
+      </w:r>
+      <w:proofErr w:type="spellStart"/>
+      <w:r>
+        <w:t>NotePad</w:t>
+      </w:r>
+      <w:proofErr w:type="spellEnd"/>
+      <w:r>
+        <w:t>++. Change the username and password to your own username and password for SQL management studio</w:t>
+      </w:r>
+      <w:r>
+        <w:t>.</w:t>
+      </w:r>
+      <w:bookmarkStart w:id="2" w:name="_GoBack"/>
+      <w:bookmarkEnd w:id="2"/>
     </w:p>
+    <w:p/>
     <w:p>
       <w:r>
         <w:rPr>
@@ -1555,12 +1580,7 @@
       </w:r>
       <w:proofErr w:type="spellEnd"/>
       <w:r>
-        <w:t xml:space="preserve"> and run </w:t>
-      </w:r>
-      <w:bookmarkStart w:id="2" w:name="_GoBack"/>
-      <w:bookmarkEnd w:id="2"/>
-      <w:r>
-        <w:t xml:space="preserve">the application by clicking the green play button: </w:t>
+        <w:t xml:space="preserve"> and run the application by clicking the green play button: </w:t>
       </w:r>
     </w:p>
     <w:sectPr>
@@ -2790,7 +2810,7 @@
 </file>
 
 <file path=customXml/itemProps1.xml><?xml version="1.0" encoding="utf-8"?>
-<ds:datastoreItem xmlns:ds="http://schemas.openxmlformats.org/officeDocument/2006/customXml" ds:itemID="{4C413B4E-B746-4270-B212-2C01F4E68057}">
+<ds:datastoreItem xmlns:ds="http://schemas.openxmlformats.org/officeDocument/2006/customXml" ds:itemID="{9DEAEE2C-69FB-44C4-9D84-61091A4FEFB7}">
   <ds:schemaRefs>
     <ds:schemaRef ds:uri="http://schemas.openxmlformats.org/officeDocument/2006/bibliography"/>
   </ds:schemaRefs>

</xml_diff>